<commit_message>
création d'un template ordre du jour
</commit_message>
<xml_diff>
--- a/Plan_Action.docx
+++ b/Plan_Action.docx
@@ -26,6 +26,34 @@
       </w:r>
       <w:r>
         <w:t>ences</w:t>
+      </w:r>
+    </w:p>
+    <w:p>
+      <w:r>
+        <w:t xml:space="preserve">Mercredi 17 octobre : </w:t>
+      </w:r>
+    </w:p>
+    <w:p>
+      <w:r>
+        <w:tab/>
+        <w:t>Guillaume : Diagramme de séquence</w:t>
+      </w:r>
+    </w:p>
+    <w:p>
+      <w:r>
+        <w:tab/>
+      </w:r>
+      <w:r>
+        <w:t>Denis : Diagramme de classe</w:t>
+      </w:r>
+    </w:p>
+    <w:p>
+      <w:r>
+        <w:tab/>
+        <w:t>William : Approuvé GANTT, Diagramme de s</w:t>
+      </w:r>
+      <w:r>
+        <w:t>equence</w:t>
       </w:r>
       <w:bookmarkStart w:id="0" w:name="_GoBack"/>
       <w:bookmarkEnd w:id="0"/>

</xml_diff>